<commit_message>
Remove solutions from labs. Update all to NUnit/Rhinomocks. Put in 1 solution. Updated excercise for petshop
</commit_message>
<xml_diff>
--- a/Labs.docx
+++ b/Labs.docx
@@ -1,6 +1,6 @@
 
 <file path=word/document.xml><?xml version="1.0" encoding="utf-8"?>
-<w:document xmlns:wpc="http://schemas.microsoft.com/office/word/2010/wordprocessingCanvas" xmlns:mc="http://schemas.openxmlformats.org/markup-compatibility/2006" xmlns:o="urn:schemas-microsoft-com:office:office" xmlns:r="http://schemas.openxmlformats.org/officeDocument/2006/relationships" xmlns:m="http://schemas.openxmlformats.org/officeDocument/2006/math" xmlns:v="urn:schemas-microsoft-com:vml" xmlns:wp14="http://schemas.microsoft.com/office/word/2010/wordprocessingDrawing" xmlns:wp="http://schemas.openxmlformats.org/drawingml/2006/wordprocessingDrawing" xmlns:w10="urn:schemas-microsoft-com:office:word" xmlns:w="http://schemas.openxmlformats.org/wordprocessingml/2006/main" xmlns:w14="http://schemas.microsoft.com/office/word/2010/wordml" xmlns:w15="http://schemas.microsoft.com/office/word/2012/wordml" xmlns:wpg="http://schemas.microsoft.com/office/word/2010/wordprocessingGroup" xmlns:wpi="http://schemas.microsoft.com/office/word/2010/wordprocessingInk" xmlns:wne="http://schemas.microsoft.com/office/word/2006/wordml" xmlns:wps="http://schemas.microsoft.com/office/word/2010/wordprocessingShape" mc:Ignorable="w14 w15 wp14">
+<w:document xmlns:wpc="http://schemas.microsoft.com/office/word/2010/wordprocessingCanvas" xmlns:cx="http://schemas.microsoft.com/office/drawing/2014/chartex" xmlns:cx1="http://schemas.microsoft.com/office/drawing/2015/9/8/chartex" xmlns:cx2="http://schemas.microsoft.com/office/drawing/2015/10/21/chartex" xmlns:cx3="http://schemas.microsoft.com/office/drawing/2016/5/9/chartex" xmlns:cx4="http://schemas.microsoft.com/office/drawing/2016/5/10/chartex" xmlns:cx5="http://schemas.microsoft.com/office/drawing/2016/5/11/chartex" xmlns:mc="http://schemas.openxmlformats.org/markup-compatibility/2006" xmlns:o="urn:schemas-microsoft-com:office:office" xmlns:r="http://schemas.openxmlformats.org/officeDocument/2006/relationships" xmlns:m="http://schemas.openxmlformats.org/officeDocument/2006/math" xmlns:v="urn:schemas-microsoft-com:vml" xmlns:wp14="http://schemas.microsoft.com/office/word/2010/wordprocessingDrawing" xmlns:wp="http://schemas.openxmlformats.org/drawingml/2006/wordprocessingDrawing" xmlns:w10="urn:schemas-microsoft-com:office:word" xmlns:w="http://schemas.openxmlformats.org/wordprocessingml/2006/main" xmlns:w14="http://schemas.microsoft.com/office/word/2010/wordml" xmlns:w15="http://schemas.microsoft.com/office/word/2012/wordml" xmlns:w16se="http://schemas.microsoft.com/office/word/2015/wordml/symex" xmlns:wpg="http://schemas.microsoft.com/office/word/2010/wordprocessingGroup" xmlns:wpi="http://schemas.microsoft.com/office/word/2010/wordprocessingInk" xmlns:wne="http://schemas.microsoft.com/office/word/2006/wordml" xmlns:wps="http://schemas.microsoft.com/office/word/2010/wordprocessingShape" mc:Ignorable="w14 w15 w16se wp14">
   <w:body>
     <w:p>
       <w:pPr>
@@ -852,49 +852,7 @@
         <w:rPr>
           <w:lang w:val="en-US"/>
         </w:rPr>
-        <w:t>When a new item is added, an email is sent with the name of the item</w:t>
-      </w:r>
-      <w:r>
-        <w:rPr>
-          <w:lang w:val="en-US"/>
-        </w:rPr>
-        <w:t xml:space="preserve"> (</w:t>
-      </w:r>
-      <w:r>
-        <w:rPr>
-          <w:lang w:val="en-US"/>
-        </w:rPr>
-        <w:t>NDumbster</w:t>
-      </w:r>
-      <w:bookmarkStart w:id="0" w:name="_GoBack"/>
-      <w:bookmarkEnd w:id="0"/>
-      <w:r>
-        <w:rPr>
-          <w:lang w:val="en-US"/>
-        </w:rPr>
-        <w:t>)</w:t>
-      </w:r>
-    </w:p>
-    <w:p>
-      <w:pPr>
-        <w:rPr>
-          <w:b/>
-          <w:lang w:val="en-US"/>
-        </w:rPr>
-      </w:pPr>
-      <w:r>
-        <w:rPr>
-          <w:b/>
-          <w:lang w:val="en-US"/>
-        </w:rPr>
-        <w:t>U</w:t>
-      </w:r>
-      <w:r>
-        <w:rPr>
-          <w:b/>
-          <w:lang w:val="en-US"/>
-        </w:rPr>
-        <w:t>S3</w:t>
+        <w:t>A customer (which has an e-mail address) can buy an item, in which case the stock is decreased for that item.</w:t>
       </w:r>
     </w:p>
     <w:p>
@@ -911,23 +869,71 @@
         <w:rPr>
           <w:lang w:val="en-US"/>
         </w:rPr>
-        <w:t>When a new item is added, a file is uploaded to the ftp server with the name of the item (</w:t>
-      </w:r>
-      <w:r>
-        <w:rPr>
-          <w:lang w:val="en-US"/>
-        </w:rPr>
-        <w:t>NSubstitute</w:t>
-      </w:r>
-      <w:r>
-        <w:rPr>
-          <w:lang w:val="en-US"/>
-        </w:rPr>
-        <w:t>)</w:t>
-      </w:r>
-    </w:p>
-    <w:p>
-      <w:pPr>
+        <w:t>The customer receives an e-mail that his item will be delivered the next day.</w:t>
+      </w:r>
+    </w:p>
+    <w:p>
+      <w:pPr>
+        <w:rPr>
+          <w:b/>
+          <w:lang w:val="en-US"/>
+        </w:rPr>
+      </w:pPr>
+      <w:r>
+        <w:rPr>
+          <w:b/>
+          <w:lang w:val="en-US"/>
+        </w:rPr>
+        <w:t>U</w:t>
+      </w:r>
+      <w:r>
+        <w:rPr>
+          <w:b/>
+          <w:lang w:val="en-US"/>
+        </w:rPr>
+        <w:t>S3</w:t>
+      </w:r>
+    </w:p>
+    <w:p>
+      <w:pPr>
+        <w:numPr>
+          <w:ilvl w:val="1"/>
+          <w:numId w:val="6"/>
+        </w:numPr>
+        <w:rPr>
+          <w:lang w:val="en-US"/>
+        </w:rPr>
+      </w:pPr>
+      <w:r>
+        <w:rPr>
+          <w:lang w:val="en-US"/>
+        </w:rPr>
+        <w:t>If the customer tries to order an item that is out of stock, he gets an e-mail that the item will be delivered in the coming 10 days.</w:t>
+      </w:r>
+    </w:p>
+    <w:p>
+      <w:pPr>
+        <w:numPr>
+          <w:ilvl w:val="1"/>
+          <w:numId w:val="6"/>
+        </w:numPr>
+        <w:rPr>
+          <w:lang w:val="en-US"/>
+        </w:rPr>
+      </w:pPr>
+      <w:r>
+        <w:rPr>
+          <w:lang w:val="en-US"/>
+        </w:rPr>
+        <w:t>At the same time another e-mail is sent to order@petshop to order more of &lt;item&gt; and ship one to &lt;customer&gt;</w:t>
+      </w:r>
+      <w:bookmarkStart w:id="0" w:name="_GoBack"/>
+      <w:bookmarkEnd w:id="0"/>
+    </w:p>
+    <w:p>
+      <w:pPr>
+        <w:pStyle w:val="ListParagraph"/>
+        <w:ind w:left="717"/>
         <w:rPr>
           <w:lang w:val="en-US"/>
         </w:rPr>
@@ -2823,7 +2829,7 @@
 </file>
 
 <file path=word/endnotes.xml><?xml version="1.0" encoding="utf-8"?>
-<w:endnotes xmlns:wpc="http://schemas.microsoft.com/office/word/2010/wordprocessingCanvas" xmlns:mc="http://schemas.openxmlformats.org/markup-compatibility/2006" xmlns:o="urn:schemas-microsoft-com:office:office" xmlns:r="http://schemas.openxmlformats.org/officeDocument/2006/relationships" xmlns:m="http://schemas.openxmlformats.org/officeDocument/2006/math" xmlns:v="urn:schemas-microsoft-com:vml" xmlns:wp14="http://schemas.microsoft.com/office/word/2010/wordprocessingDrawing" xmlns:wp="http://schemas.openxmlformats.org/drawingml/2006/wordprocessingDrawing" xmlns:w10="urn:schemas-microsoft-com:office:word" xmlns:w="http://schemas.openxmlformats.org/wordprocessingml/2006/main" xmlns:w14="http://schemas.microsoft.com/office/word/2010/wordml" xmlns:w15="http://schemas.microsoft.com/office/word/2012/wordml" xmlns:wpg="http://schemas.microsoft.com/office/word/2010/wordprocessingGroup" xmlns:wpi="http://schemas.microsoft.com/office/word/2010/wordprocessingInk" xmlns:wne="http://schemas.microsoft.com/office/word/2006/wordml" xmlns:wps="http://schemas.microsoft.com/office/word/2010/wordprocessingShape" mc:Ignorable="w14 w15 wp14">
+<w:endnotes xmlns:wpc="http://schemas.microsoft.com/office/word/2010/wordprocessingCanvas" xmlns:cx="http://schemas.microsoft.com/office/drawing/2014/chartex" xmlns:cx1="http://schemas.microsoft.com/office/drawing/2015/9/8/chartex" xmlns:cx2="http://schemas.microsoft.com/office/drawing/2015/10/21/chartex" xmlns:cx3="http://schemas.microsoft.com/office/drawing/2016/5/9/chartex" xmlns:cx4="http://schemas.microsoft.com/office/drawing/2016/5/10/chartex" xmlns:cx5="http://schemas.microsoft.com/office/drawing/2016/5/11/chartex" xmlns:mc="http://schemas.openxmlformats.org/markup-compatibility/2006" xmlns:o="urn:schemas-microsoft-com:office:office" xmlns:r="http://schemas.openxmlformats.org/officeDocument/2006/relationships" xmlns:m="http://schemas.openxmlformats.org/officeDocument/2006/math" xmlns:v="urn:schemas-microsoft-com:vml" xmlns:wp14="http://schemas.microsoft.com/office/word/2010/wordprocessingDrawing" xmlns:wp="http://schemas.openxmlformats.org/drawingml/2006/wordprocessingDrawing" xmlns:w10="urn:schemas-microsoft-com:office:word" xmlns:w="http://schemas.openxmlformats.org/wordprocessingml/2006/main" xmlns:w14="http://schemas.microsoft.com/office/word/2010/wordml" xmlns:w15="http://schemas.microsoft.com/office/word/2012/wordml" xmlns:w16se="http://schemas.microsoft.com/office/word/2015/wordml/symex" xmlns:wpg="http://schemas.microsoft.com/office/word/2010/wordprocessingGroup" xmlns:wpi="http://schemas.microsoft.com/office/word/2010/wordprocessingInk" xmlns:wne="http://schemas.microsoft.com/office/word/2006/wordml" xmlns:wps="http://schemas.microsoft.com/office/word/2010/wordprocessingShape" mc:Ignorable="w14 w15 w16se wp14">
   <w:endnote w:type="separator" w:id="-1">
     <w:p>
       <w:r>
@@ -2842,7 +2848,7 @@
 </file>
 
 <file path=word/footer1.xml><?xml version="1.0" encoding="utf-8"?>
-<w:ftr xmlns:wpc="http://schemas.microsoft.com/office/word/2010/wordprocessingCanvas" xmlns:mc="http://schemas.openxmlformats.org/markup-compatibility/2006" xmlns:o="urn:schemas-microsoft-com:office:office" xmlns:r="http://schemas.openxmlformats.org/officeDocument/2006/relationships" xmlns:m="http://schemas.openxmlformats.org/officeDocument/2006/math" xmlns:v="urn:schemas-microsoft-com:vml" xmlns:wp14="http://schemas.microsoft.com/office/word/2010/wordprocessingDrawing" xmlns:wp="http://schemas.openxmlformats.org/drawingml/2006/wordprocessingDrawing" xmlns:w10="urn:schemas-microsoft-com:office:word" xmlns:w="http://schemas.openxmlformats.org/wordprocessingml/2006/main" xmlns:w14="http://schemas.microsoft.com/office/word/2010/wordml" xmlns:w15="http://schemas.microsoft.com/office/word/2012/wordml" xmlns:wpg="http://schemas.microsoft.com/office/word/2010/wordprocessingGroup" xmlns:wpi="http://schemas.microsoft.com/office/word/2010/wordprocessingInk" xmlns:wne="http://schemas.microsoft.com/office/word/2006/wordml" xmlns:wps="http://schemas.microsoft.com/office/word/2010/wordprocessingShape" mc:Ignorable="w14 w15 wp14">
+<w:ftr xmlns:wpc="http://schemas.microsoft.com/office/word/2010/wordprocessingCanvas" xmlns:cx="http://schemas.microsoft.com/office/drawing/2014/chartex" xmlns:cx1="http://schemas.microsoft.com/office/drawing/2015/9/8/chartex" xmlns:cx2="http://schemas.microsoft.com/office/drawing/2015/10/21/chartex" xmlns:cx3="http://schemas.microsoft.com/office/drawing/2016/5/9/chartex" xmlns:cx4="http://schemas.microsoft.com/office/drawing/2016/5/10/chartex" xmlns:cx5="http://schemas.microsoft.com/office/drawing/2016/5/11/chartex" xmlns:mc="http://schemas.openxmlformats.org/markup-compatibility/2006" xmlns:o="urn:schemas-microsoft-com:office:office" xmlns:r="http://schemas.openxmlformats.org/officeDocument/2006/relationships" xmlns:m="http://schemas.openxmlformats.org/officeDocument/2006/math" xmlns:v="urn:schemas-microsoft-com:vml" xmlns:wp14="http://schemas.microsoft.com/office/word/2010/wordprocessingDrawing" xmlns:wp="http://schemas.openxmlformats.org/drawingml/2006/wordprocessingDrawing" xmlns:w10="urn:schemas-microsoft-com:office:word" xmlns:w="http://schemas.openxmlformats.org/wordprocessingml/2006/main" xmlns:w14="http://schemas.microsoft.com/office/word/2010/wordml" xmlns:w15="http://schemas.microsoft.com/office/word/2012/wordml" xmlns:w16se="http://schemas.microsoft.com/office/word/2015/wordml/symex" xmlns:wpg="http://schemas.microsoft.com/office/word/2010/wordprocessingGroup" xmlns:wpi="http://schemas.microsoft.com/office/word/2010/wordprocessingInk" xmlns:wne="http://schemas.microsoft.com/office/word/2006/wordml" xmlns:wps="http://schemas.microsoft.com/office/word/2010/wordprocessingShape" mc:Ignorable="w14 w15 w16se wp14">
   <w:sdt>
     <w:sdtPr>
       <w:id w:val="1010719397"/>
@@ -2900,7 +2906,7 @@
                 <w:bCs/>
                 <w:noProof/>
               </w:rPr>
-              <w:t>4</w:t>
+              <w:t>3</w:t>
             </w:r>
             <w:r>
               <w:rPr>
@@ -2966,7 +2972,7 @@
 </file>
 
 <file path=word/footer2.xml><?xml version="1.0" encoding="utf-8"?>
-<w:ftr xmlns:wpc="http://schemas.microsoft.com/office/word/2010/wordprocessingCanvas" xmlns:mc="http://schemas.openxmlformats.org/markup-compatibility/2006" xmlns:o="urn:schemas-microsoft-com:office:office" xmlns:r="http://schemas.openxmlformats.org/officeDocument/2006/relationships" xmlns:m="http://schemas.openxmlformats.org/officeDocument/2006/math" xmlns:v="urn:schemas-microsoft-com:vml" xmlns:wp14="http://schemas.microsoft.com/office/word/2010/wordprocessingDrawing" xmlns:wp="http://schemas.openxmlformats.org/drawingml/2006/wordprocessingDrawing" xmlns:w10="urn:schemas-microsoft-com:office:word" xmlns:w="http://schemas.openxmlformats.org/wordprocessingml/2006/main" xmlns:w14="http://schemas.microsoft.com/office/word/2010/wordml" xmlns:w15="http://schemas.microsoft.com/office/word/2012/wordml" xmlns:wpg="http://schemas.microsoft.com/office/word/2010/wordprocessingGroup" xmlns:wpi="http://schemas.microsoft.com/office/word/2010/wordprocessingInk" xmlns:wne="http://schemas.microsoft.com/office/word/2006/wordml" xmlns:wps="http://schemas.microsoft.com/office/word/2010/wordprocessingShape" mc:Ignorable="w14 w15 wp14">
+<w:ftr xmlns:wpc="http://schemas.microsoft.com/office/word/2010/wordprocessingCanvas" xmlns:cx="http://schemas.microsoft.com/office/drawing/2014/chartex" xmlns:cx1="http://schemas.microsoft.com/office/drawing/2015/9/8/chartex" xmlns:cx2="http://schemas.microsoft.com/office/drawing/2015/10/21/chartex" xmlns:cx3="http://schemas.microsoft.com/office/drawing/2016/5/9/chartex" xmlns:cx4="http://schemas.microsoft.com/office/drawing/2016/5/10/chartex" xmlns:cx5="http://schemas.microsoft.com/office/drawing/2016/5/11/chartex" xmlns:mc="http://schemas.openxmlformats.org/markup-compatibility/2006" xmlns:o="urn:schemas-microsoft-com:office:office" xmlns:r="http://schemas.openxmlformats.org/officeDocument/2006/relationships" xmlns:m="http://schemas.openxmlformats.org/officeDocument/2006/math" xmlns:v="urn:schemas-microsoft-com:vml" xmlns:wp14="http://schemas.microsoft.com/office/word/2010/wordprocessingDrawing" xmlns:wp="http://schemas.openxmlformats.org/drawingml/2006/wordprocessingDrawing" xmlns:w10="urn:schemas-microsoft-com:office:word" xmlns:w="http://schemas.openxmlformats.org/wordprocessingml/2006/main" xmlns:w14="http://schemas.microsoft.com/office/word/2010/wordml" xmlns:w15="http://schemas.microsoft.com/office/word/2012/wordml" xmlns:w16se="http://schemas.microsoft.com/office/word/2015/wordml/symex" xmlns:wpg="http://schemas.microsoft.com/office/word/2010/wordprocessingGroup" xmlns:wpi="http://schemas.microsoft.com/office/word/2010/wordprocessingInk" xmlns:wne="http://schemas.microsoft.com/office/word/2006/wordml" xmlns:wps="http://schemas.microsoft.com/office/word/2010/wordprocessingShape" mc:Ignorable="w14 w15 w16se wp14">
   <w:sdt>
     <w:sdtPr>
       <w:id w:val="1004633372"/>
@@ -3098,7 +3104,7 @@
 </file>
 
 <file path=word/footnotes.xml><?xml version="1.0" encoding="utf-8"?>
-<w:footnotes xmlns:wpc="http://schemas.microsoft.com/office/word/2010/wordprocessingCanvas" xmlns:mc="http://schemas.openxmlformats.org/markup-compatibility/2006" xmlns:o="urn:schemas-microsoft-com:office:office" xmlns:r="http://schemas.openxmlformats.org/officeDocument/2006/relationships" xmlns:m="http://schemas.openxmlformats.org/officeDocument/2006/math" xmlns:v="urn:schemas-microsoft-com:vml" xmlns:wp14="http://schemas.microsoft.com/office/word/2010/wordprocessingDrawing" xmlns:wp="http://schemas.openxmlformats.org/drawingml/2006/wordprocessingDrawing" xmlns:w10="urn:schemas-microsoft-com:office:word" xmlns:w="http://schemas.openxmlformats.org/wordprocessingml/2006/main" xmlns:w14="http://schemas.microsoft.com/office/word/2010/wordml" xmlns:w15="http://schemas.microsoft.com/office/word/2012/wordml" xmlns:wpg="http://schemas.microsoft.com/office/word/2010/wordprocessingGroup" xmlns:wpi="http://schemas.microsoft.com/office/word/2010/wordprocessingInk" xmlns:wne="http://schemas.microsoft.com/office/word/2006/wordml" xmlns:wps="http://schemas.microsoft.com/office/word/2010/wordprocessingShape" mc:Ignorable="w14 w15 wp14">
+<w:footnotes xmlns:wpc="http://schemas.microsoft.com/office/word/2010/wordprocessingCanvas" xmlns:cx="http://schemas.microsoft.com/office/drawing/2014/chartex" xmlns:cx1="http://schemas.microsoft.com/office/drawing/2015/9/8/chartex" xmlns:cx2="http://schemas.microsoft.com/office/drawing/2015/10/21/chartex" xmlns:cx3="http://schemas.microsoft.com/office/drawing/2016/5/9/chartex" xmlns:cx4="http://schemas.microsoft.com/office/drawing/2016/5/10/chartex" xmlns:cx5="http://schemas.microsoft.com/office/drawing/2016/5/11/chartex" xmlns:mc="http://schemas.openxmlformats.org/markup-compatibility/2006" xmlns:o="urn:schemas-microsoft-com:office:office" xmlns:r="http://schemas.openxmlformats.org/officeDocument/2006/relationships" xmlns:m="http://schemas.openxmlformats.org/officeDocument/2006/math" xmlns:v="urn:schemas-microsoft-com:vml" xmlns:wp14="http://schemas.microsoft.com/office/word/2010/wordprocessingDrawing" xmlns:wp="http://schemas.openxmlformats.org/drawingml/2006/wordprocessingDrawing" xmlns:w10="urn:schemas-microsoft-com:office:word" xmlns:w="http://schemas.openxmlformats.org/wordprocessingml/2006/main" xmlns:w14="http://schemas.microsoft.com/office/word/2010/wordml" xmlns:w15="http://schemas.microsoft.com/office/word/2012/wordml" xmlns:w16se="http://schemas.microsoft.com/office/word/2015/wordml/symex" xmlns:wpg="http://schemas.microsoft.com/office/word/2010/wordprocessingGroup" xmlns:wpi="http://schemas.microsoft.com/office/word/2010/wordprocessingInk" xmlns:wne="http://schemas.microsoft.com/office/word/2006/wordml" xmlns:wps="http://schemas.microsoft.com/office/word/2010/wordprocessingShape" mc:Ignorable="w14 w15 w16se wp14">
   <w:footnote w:type="separator" w:id="-1">
     <w:p>
       <w:r>
@@ -3117,7 +3123,7 @@
 </file>
 
 <file path=word/header1.xml><?xml version="1.0" encoding="utf-8"?>
-<w:hdr xmlns:wpc="http://schemas.microsoft.com/office/word/2010/wordprocessingCanvas" xmlns:mc="http://schemas.openxmlformats.org/markup-compatibility/2006" xmlns:o="urn:schemas-microsoft-com:office:office" xmlns:r="http://schemas.openxmlformats.org/officeDocument/2006/relationships" xmlns:m="http://schemas.openxmlformats.org/officeDocument/2006/math" xmlns:v="urn:schemas-microsoft-com:vml" xmlns:wp14="http://schemas.microsoft.com/office/word/2010/wordprocessingDrawing" xmlns:wp="http://schemas.openxmlformats.org/drawingml/2006/wordprocessingDrawing" xmlns:w10="urn:schemas-microsoft-com:office:word" xmlns:w="http://schemas.openxmlformats.org/wordprocessingml/2006/main" xmlns:w14="http://schemas.microsoft.com/office/word/2010/wordml" xmlns:w15="http://schemas.microsoft.com/office/word/2012/wordml" xmlns:wpg="http://schemas.microsoft.com/office/word/2010/wordprocessingGroup" xmlns:wpi="http://schemas.microsoft.com/office/word/2010/wordprocessingInk" xmlns:wne="http://schemas.microsoft.com/office/word/2006/wordml" xmlns:wps="http://schemas.microsoft.com/office/word/2010/wordprocessingShape" mc:Ignorable="w14 w15 wp14">
+<w:hdr xmlns:wpc="http://schemas.microsoft.com/office/word/2010/wordprocessingCanvas" xmlns:cx="http://schemas.microsoft.com/office/drawing/2014/chartex" xmlns:cx1="http://schemas.microsoft.com/office/drawing/2015/9/8/chartex" xmlns:cx2="http://schemas.microsoft.com/office/drawing/2015/10/21/chartex" xmlns:cx3="http://schemas.microsoft.com/office/drawing/2016/5/9/chartex" xmlns:cx4="http://schemas.microsoft.com/office/drawing/2016/5/10/chartex" xmlns:cx5="http://schemas.microsoft.com/office/drawing/2016/5/11/chartex" xmlns:mc="http://schemas.openxmlformats.org/markup-compatibility/2006" xmlns:o="urn:schemas-microsoft-com:office:office" xmlns:r="http://schemas.openxmlformats.org/officeDocument/2006/relationships" xmlns:m="http://schemas.openxmlformats.org/officeDocument/2006/math" xmlns:v="urn:schemas-microsoft-com:vml" xmlns:wp14="http://schemas.microsoft.com/office/word/2010/wordprocessingDrawing" xmlns:wp="http://schemas.openxmlformats.org/drawingml/2006/wordprocessingDrawing" xmlns:w10="urn:schemas-microsoft-com:office:word" xmlns:w="http://schemas.openxmlformats.org/wordprocessingml/2006/main" xmlns:w14="http://schemas.microsoft.com/office/word/2010/wordml" xmlns:w15="http://schemas.microsoft.com/office/word/2012/wordml" xmlns:w16se="http://schemas.microsoft.com/office/word/2015/wordml/symex" xmlns:wpg="http://schemas.microsoft.com/office/word/2010/wordprocessingGroup" xmlns:wpi="http://schemas.microsoft.com/office/word/2010/wordprocessingInk" xmlns:wne="http://schemas.microsoft.com/office/word/2006/wordml" xmlns:wps="http://schemas.microsoft.com/office/word/2010/wordprocessingShape" mc:Ignorable="w14 w15 w16se wp14">
   <w:p>
     <w:pPr>
       <w:spacing w:before="120"/>
@@ -3181,7 +3187,7 @@
 </file>
 
 <file path=word/header2.xml><?xml version="1.0" encoding="utf-8"?>
-<w:hdr xmlns:wpc="http://schemas.microsoft.com/office/word/2010/wordprocessingCanvas" xmlns:mc="http://schemas.openxmlformats.org/markup-compatibility/2006" xmlns:o="urn:schemas-microsoft-com:office:office" xmlns:r="http://schemas.openxmlformats.org/officeDocument/2006/relationships" xmlns:m="http://schemas.openxmlformats.org/officeDocument/2006/math" xmlns:v="urn:schemas-microsoft-com:vml" xmlns:wp14="http://schemas.microsoft.com/office/word/2010/wordprocessingDrawing" xmlns:wp="http://schemas.openxmlformats.org/drawingml/2006/wordprocessingDrawing" xmlns:w10="urn:schemas-microsoft-com:office:word" xmlns:w="http://schemas.openxmlformats.org/wordprocessingml/2006/main" xmlns:w14="http://schemas.microsoft.com/office/word/2010/wordml" xmlns:w15="http://schemas.microsoft.com/office/word/2012/wordml" xmlns:wpg="http://schemas.microsoft.com/office/word/2010/wordprocessingGroup" xmlns:wpi="http://schemas.microsoft.com/office/word/2010/wordprocessingInk" xmlns:wne="http://schemas.microsoft.com/office/word/2006/wordml" xmlns:wps="http://schemas.microsoft.com/office/word/2010/wordprocessingShape" mc:Ignorable="w14 w15 wp14">
+<w:hdr xmlns:wpc="http://schemas.microsoft.com/office/word/2010/wordprocessingCanvas" xmlns:cx="http://schemas.microsoft.com/office/drawing/2014/chartex" xmlns:cx1="http://schemas.microsoft.com/office/drawing/2015/9/8/chartex" xmlns:cx2="http://schemas.microsoft.com/office/drawing/2015/10/21/chartex" xmlns:cx3="http://schemas.microsoft.com/office/drawing/2016/5/9/chartex" xmlns:cx4="http://schemas.microsoft.com/office/drawing/2016/5/10/chartex" xmlns:cx5="http://schemas.microsoft.com/office/drawing/2016/5/11/chartex" xmlns:mc="http://schemas.openxmlformats.org/markup-compatibility/2006" xmlns:o="urn:schemas-microsoft-com:office:office" xmlns:r="http://schemas.openxmlformats.org/officeDocument/2006/relationships" xmlns:m="http://schemas.openxmlformats.org/officeDocument/2006/math" xmlns:v="urn:schemas-microsoft-com:vml" xmlns:wp14="http://schemas.microsoft.com/office/word/2010/wordprocessingDrawing" xmlns:wp="http://schemas.openxmlformats.org/drawingml/2006/wordprocessingDrawing" xmlns:w10="urn:schemas-microsoft-com:office:word" xmlns:w="http://schemas.openxmlformats.org/wordprocessingml/2006/main" xmlns:w14="http://schemas.microsoft.com/office/word/2010/wordml" xmlns:w15="http://schemas.microsoft.com/office/word/2012/wordml" xmlns:w16se="http://schemas.microsoft.com/office/word/2015/wordml/symex" xmlns:wpg="http://schemas.microsoft.com/office/word/2010/wordprocessingGroup" xmlns:wpi="http://schemas.microsoft.com/office/word/2010/wordprocessingInk" xmlns:wne="http://schemas.microsoft.com/office/word/2006/wordml" xmlns:wps="http://schemas.microsoft.com/office/word/2010/wordprocessingShape" mc:Ignorable="w14 w15 w16se wp14">
   <w:p>
     <w:pPr>
       <w:pStyle w:val="Header"/>
@@ -3246,7 +3252,7 @@
 </file>
 
 <file path=word/numbering.xml><?xml version="1.0" encoding="utf-8"?>
-<w:numbering xmlns:wpc="http://schemas.microsoft.com/office/word/2010/wordprocessingCanvas" xmlns:mc="http://schemas.openxmlformats.org/markup-compatibility/2006" xmlns:o="urn:schemas-microsoft-com:office:office" xmlns:r="http://schemas.openxmlformats.org/officeDocument/2006/relationships" xmlns:m="http://schemas.openxmlformats.org/officeDocument/2006/math" xmlns:v="urn:schemas-microsoft-com:vml" xmlns:wp14="http://schemas.microsoft.com/office/word/2010/wordprocessingDrawing" xmlns:wp="http://schemas.openxmlformats.org/drawingml/2006/wordprocessingDrawing" xmlns:w10="urn:schemas-microsoft-com:office:word" xmlns:w="http://schemas.openxmlformats.org/wordprocessingml/2006/main" xmlns:w14="http://schemas.microsoft.com/office/word/2010/wordml" xmlns:w15="http://schemas.microsoft.com/office/word/2012/wordml" xmlns:wpg="http://schemas.microsoft.com/office/word/2010/wordprocessingGroup" xmlns:wpi="http://schemas.microsoft.com/office/word/2010/wordprocessingInk" xmlns:wne="http://schemas.microsoft.com/office/word/2006/wordml" xmlns:wps="http://schemas.microsoft.com/office/word/2010/wordprocessingShape" mc:Ignorable="w14 w15 wp14">
+<w:numbering xmlns:wpc="http://schemas.microsoft.com/office/word/2010/wordprocessingCanvas" xmlns:cx="http://schemas.microsoft.com/office/drawing/2014/chartex" xmlns:cx1="http://schemas.microsoft.com/office/drawing/2015/9/8/chartex" xmlns:cx2="http://schemas.microsoft.com/office/drawing/2015/10/21/chartex" xmlns:cx3="http://schemas.microsoft.com/office/drawing/2016/5/9/chartex" xmlns:cx4="http://schemas.microsoft.com/office/drawing/2016/5/10/chartex" xmlns:cx5="http://schemas.microsoft.com/office/drawing/2016/5/11/chartex" xmlns:mc="http://schemas.openxmlformats.org/markup-compatibility/2006" xmlns:o="urn:schemas-microsoft-com:office:office" xmlns:r="http://schemas.openxmlformats.org/officeDocument/2006/relationships" xmlns:m="http://schemas.openxmlformats.org/officeDocument/2006/math" xmlns:v="urn:schemas-microsoft-com:vml" xmlns:wp14="http://schemas.microsoft.com/office/word/2010/wordprocessingDrawing" xmlns:wp="http://schemas.openxmlformats.org/drawingml/2006/wordprocessingDrawing" xmlns:w10="urn:schemas-microsoft-com:office:word" xmlns:w="http://schemas.openxmlformats.org/wordprocessingml/2006/main" xmlns:w14="http://schemas.microsoft.com/office/word/2010/wordml" xmlns:w15="http://schemas.microsoft.com/office/word/2012/wordml" xmlns:w16se="http://schemas.microsoft.com/office/word/2015/wordml/symex" xmlns:wpg="http://schemas.microsoft.com/office/word/2010/wordprocessingGroup" xmlns:wpi="http://schemas.microsoft.com/office/word/2010/wordprocessingInk" xmlns:wne="http://schemas.microsoft.com/office/word/2006/wordml" xmlns:wps="http://schemas.microsoft.com/office/word/2010/wordprocessingShape" mc:Ignorable="w14 w15 w16se wp14">
   <w:abstractNum w:abstractNumId="0" w15:restartNumberingAfterBreak="0">
     <w:nsid w:val="0DE00737"/>
     <w:multiLevelType w:val="multilevel"/>
@@ -3362,6 +3368,118 @@
     </w:lvl>
   </w:abstractNum>
   <w:abstractNum w:abstractNumId="1" w15:restartNumberingAfterBreak="0">
+    <w:nsid w:val="27AA61C1"/>
+    <w:multiLevelType w:val="hybridMultilevel"/>
+    <w:tmpl w:val="183E6D48"/>
+    <w:lvl w:ilvl="0" w:tplc="1CA09A40">
+      <w:numFmt w:val="bullet"/>
+      <w:lvlText w:val=""/>
+      <w:lvlJc w:val="left"/>
+      <w:pPr>
+        <w:ind w:left="717" w:hanging="360"/>
+      </w:pPr>
+      <w:rPr>
+        <w:rFonts w:ascii="Symbol" w:eastAsia="Times New Roman" w:hAnsi="Symbol" w:cs="Times New Roman" w:hint="default"/>
+      </w:rPr>
+    </w:lvl>
+    <w:lvl w:ilvl="1" w:tplc="08130003" w:tentative="1">
+      <w:start w:val="1"/>
+      <w:numFmt w:val="bullet"/>
+      <w:lvlText w:val="o"/>
+      <w:lvlJc w:val="left"/>
+      <w:pPr>
+        <w:ind w:left="1437" w:hanging="360"/>
+      </w:pPr>
+      <w:rPr>
+        <w:rFonts w:ascii="Courier New" w:hAnsi="Courier New" w:cs="Courier New" w:hint="default"/>
+      </w:rPr>
+    </w:lvl>
+    <w:lvl w:ilvl="2" w:tplc="08130005" w:tentative="1">
+      <w:start w:val="1"/>
+      <w:numFmt w:val="bullet"/>
+      <w:lvlText w:val=""/>
+      <w:lvlJc w:val="left"/>
+      <w:pPr>
+        <w:ind w:left="2157" w:hanging="360"/>
+      </w:pPr>
+      <w:rPr>
+        <w:rFonts w:ascii="Wingdings" w:hAnsi="Wingdings" w:hint="default"/>
+      </w:rPr>
+    </w:lvl>
+    <w:lvl w:ilvl="3" w:tplc="08130001" w:tentative="1">
+      <w:start w:val="1"/>
+      <w:numFmt w:val="bullet"/>
+      <w:lvlText w:val=""/>
+      <w:lvlJc w:val="left"/>
+      <w:pPr>
+        <w:ind w:left="2877" w:hanging="360"/>
+      </w:pPr>
+      <w:rPr>
+        <w:rFonts w:ascii="Symbol" w:hAnsi="Symbol" w:hint="default"/>
+      </w:rPr>
+    </w:lvl>
+    <w:lvl w:ilvl="4" w:tplc="08130003" w:tentative="1">
+      <w:start w:val="1"/>
+      <w:numFmt w:val="bullet"/>
+      <w:lvlText w:val="o"/>
+      <w:lvlJc w:val="left"/>
+      <w:pPr>
+        <w:ind w:left="3597" w:hanging="360"/>
+      </w:pPr>
+      <w:rPr>
+        <w:rFonts w:ascii="Courier New" w:hAnsi="Courier New" w:cs="Courier New" w:hint="default"/>
+      </w:rPr>
+    </w:lvl>
+    <w:lvl w:ilvl="5" w:tplc="08130005" w:tentative="1">
+      <w:start w:val="1"/>
+      <w:numFmt w:val="bullet"/>
+      <w:lvlText w:val=""/>
+      <w:lvlJc w:val="left"/>
+      <w:pPr>
+        <w:ind w:left="4317" w:hanging="360"/>
+      </w:pPr>
+      <w:rPr>
+        <w:rFonts w:ascii="Wingdings" w:hAnsi="Wingdings" w:hint="default"/>
+      </w:rPr>
+    </w:lvl>
+    <w:lvl w:ilvl="6" w:tplc="08130001" w:tentative="1">
+      <w:start w:val="1"/>
+      <w:numFmt w:val="bullet"/>
+      <w:lvlText w:val=""/>
+      <w:lvlJc w:val="left"/>
+      <w:pPr>
+        <w:ind w:left="5037" w:hanging="360"/>
+      </w:pPr>
+      <w:rPr>
+        <w:rFonts w:ascii="Symbol" w:hAnsi="Symbol" w:hint="default"/>
+      </w:rPr>
+    </w:lvl>
+    <w:lvl w:ilvl="7" w:tplc="08130003" w:tentative="1">
+      <w:start w:val="1"/>
+      <w:numFmt w:val="bullet"/>
+      <w:lvlText w:val="o"/>
+      <w:lvlJc w:val="left"/>
+      <w:pPr>
+        <w:ind w:left="5757" w:hanging="360"/>
+      </w:pPr>
+      <w:rPr>
+        <w:rFonts w:ascii="Courier New" w:hAnsi="Courier New" w:cs="Courier New" w:hint="default"/>
+      </w:rPr>
+    </w:lvl>
+    <w:lvl w:ilvl="8" w:tplc="08130005" w:tentative="1">
+      <w:start w:val="1"/>
+      <w:numFmt w:val="bullet"/>
+      <w:lvlText w:val=""/>
+      <w:lvlJc w:val="left"/>
+      <w:pPr>
+        <w:ind w:left="6477" w:hanging="360"/>
+      </w:pPr>
+      <w:rPr>
+        <w:rFonts w:ascii="Wingdings" w:hAnsi="Wingdings" w:hint="default"/>
+      </w:rPr>
+    </w:lvl>
+  </w:abstractNum>
+  <w:abstractNum w:abstractNumId="2" w15:restartNumberingAfterBreak="0">
     <w:nsid w:val="2B3F4475"/>
     <w:multiLevelType w:val="hybridMultilevel"/>
     <w:tmpl w:val="F042C46C"/>
@@ -3501,7 +3619,7 @@
       </w:rPr>
     </w:lvl>
   </w:abstractNum>
-  <w:abstractNum w:abstractNumId="2" w15:restartNumberingAfterBreak="0">
+  <w:abstractNum w:abstractNumId="3" w15:restartNumberingAfterBreak="0">
     <w:nsid w:val="49B73581"/>
     <w:multiLevelType w:val="hybridMultilevel"/>
     <w:tmpl w:val="BF5822C6"/>
@@ -3639,7 +3757,7 @@
       </w:rPr>
     </w:lvl>
   </w:abstractNum>
-  <w:abstractNum w:abstractNumId="3" w15:restartNumberingAfterBreak="0">
+  <w:abstractNum w:abstractNumId="4" w15:restartNumberingAfterBreak="0">
     <w:nsid w:val="4B843E6F"/>
     <w:multiLevelType w:val="multilevel"/>
     <w:tmpl w:val="17D83F92"/>
@@ -3761,7 +3879,7 @@
       </w:rPr>
     </w:lvl>
   </w:abstractNum>
-  <w:abstractNum w:abstractNumId="4" w15:restartNumberingAfterBreak="0">
+  <w:abstractNum w:abstractNumId="5" w15:restartNumberingAfterBreak="0">
     <w:nsid w:val="4CBA4974"/>
     <w:multiLevelType w:val="hybridMultilevel"/>
     <w:tmpl w:val="B22CCC70"/>
@@ -3873,7 +3991,7 @@
       </w:rPr>
     </w:lvl>
   </w:abstractNum>
-  <w:abstractNum w:abstractNumId="5" w15:restartNumberingAfterBreak="0">
+  <w:abstractNum w:abstractNumId="6" w15:restartNumberingAfterBreak="0">
     <w:nsid w:val="5A801FBB"/>
     <w:multiLevelType w:val="hybridMultilevel"/>
     <w:tmpl w:val="E98ADADA"/>
@@ -4013,7 +4131,7 @@
       </w:rPr>
     </w:lvl>
   </w:abstractNum>
-  <w:abstractNum w:abstractNumId="6" w15:restartNumberingAfterBreak="0">
+  <w:abstractNum w:abstractNumId="7" w15:restartNumberingAfterBreak="0">
     <w:nsid w:val="749667B8"/>
     <w:multiLevelType w:val="hybridMultilevel"/>
     <w:tmpl w:val="28B64F40"/>
@@ -4125,7 +4243,7 @@
       </w:rPr>
     </w:lvl>
   </w:abstractNum>
-  <w:abstractNum w:abstractNumId="7" w15:restartNumberingAfterBreak="0">
+  <w:abstractNum w:abstractNumId="8" w15:restartNumberingAfterBreak="0">
     <w:nsid w:val="79701970"/>
     <w:multiLevelType w:val="hybridMultilevel"/>
     <w:tmpl w:val="3FC846C8"/>
@@ -4265,7 +4383,7 @@
       </w:rPr>
     </w:lvl>
   </w:abstractNum>
-  <w:abstractNum w:abstractNumId="8" w15:restartNumberingAfterBreak="0">
+  <w:abstractNum w:abstractNumId="9" w15:restartNumberingAfterBreak="0">
     <w:nsid w:val="7DE47A6E"/>
     <w:multiLevelType w:val="multilevel"/>
     <w:tmpl w:val="21E810A4"/>
@@ -4390,38 +4508,41 @@
     </w:lvl>
   </w:abstractNum>
   <w:num w:numId="1">
-    <w:abstractNumId w:val="8"/>
+    <w:abstractNumId w:val="9"/>
   </w:num>
   <w:num w:numId="2">
     <w:abstractNumId w:val="0"/>
   </w:num>
   <w:num w:numId="3">
+    <w:abstractNumId w:val="4"/>
+  </w:num>
+  <w:num w:numId="4">
     <w:abstractNumId w:val="3"/>
   </w:num>
-  <w:num w:numId="4">
+  <w:num w:numId="5">
+    <w:abstractNumId w:val="8"/>
+  </w:num>
+  <w:num w:numId="6">
+    <w:abstractNumId w:val="6"/>
+  </w:num>
+  <w:num w:numId="7">
     <w:abstractNumId w:val="2"/>
   </w:num>
-  <w:num w:numId="5">
+  <w:num w:numId="8">
+    <w:abstractNumId w:val="5"/>
+  </w:num>
+  <w:num w:numId="9">
     <w:abstractNumId w:val="7"/>
   </w:num>
-  <w:num w:numId="6">
-    <w:abstractNumId w:val="5"/>
-  </w:num>
-  <w:num w:numId="7">
+  <w:num w:numId="10">
     <w:abstractNumId w:val="1"/>
-  </w:num>
-  <w:num w:numId="8">
-    <w:abstractNumId w:val="4"/>
-  </w:num>
-  <w:num w:numId="9">
-    <w:abstractNumId w:val="6"/>
   </w:num>
   <w:numIdMacAtCleanup w:val="7"/>
 </w:numbering>
 </file>
 
 <file path=word/styles.xml><?xml version="1.0" encoding="utf-8"?>
-<w:styles xmlns:mc="http://schemas.openxmlformats.org/markup-compatibility/2006" xmlns:r="http://schemas.openxmlformats.org/officeDocument/2006/relationships" xmlns:w="http://schemas.openxmlformats.org/wordprocessingml/2006/main" xmlns:w14="http://schemas.microsoft.com/office/word/2010/wordml" xmlns:w15="http://schemas.microsoft.com/office/word/2012/wordml" mc:Ignorable="w14 w15">
+<w:styles xmlns:mc="http://schemas.openxmlformats.org/markup-compatibility/2006" xmlns:r="http://schemas.openxmlformats.org/officeDocument/2006/relationships" xmlns:w="http://schemas.openxmlformats.org/wordprocessingml/2006/main" xmlns:w14="http://schemas.microsoft.com/office/word/2010/wordml" xmlns:w15="http://schemas.microsoft.com/office/word/2012/wordml" xmlns:w16se="http://schemas.microsoft.com/office/word/2015/wordml/symex" mc:Ignorable="w14 w15 w16se">
   <w:docDefaults>
     <w:rPrDefault>
       <w:rPr>
@@ -4438,7 +4559,7 @@
       </w:pPr>
     </w:pPrDefault>
   </w:docDefaults>
-  <w:latentStyles w:defLockedState="0" w:defUIPriority="0" w:defSemiHidden="0" w:defUnhideWhenUsed="0" w:defQFormat="0" w:count="371">
+  <w:latentStyles w:defLockedState="0" w:defUIPriority="0" w:defSemiHidden="0" w:defUnhideWhenUsed="0" w:defQFormat="0" w:count="374">
     <w:lsdException w:name="heading 1" w:qFormat="1"/>
     <w:lsdException w:name="heading 2" w:uiPriority="2" w:qFormat="1"/>
     <w:lsdException w:name="heading 3" w:uiPriority="2" w:qFormat="1"/>
@@ -4533,7 +4654,6 @@
     <w:lsdException w:name="HTML Sample" w:semiHidden="1" w:unhideWhenUsed="1"/>
     <w:lsdException w:name="HTML Typewriter" w:semiHidden="1" w:unhideWhenUsed="1"/>
     <w:lsdException w:name="HTML Variable" w:semiHidden="1" w:unhideWhenUsed="1"/>
-    <w:lsdException w:name="Normal Table" w:semiHidden="1" w:unhideWhenUsed="1"/>
     <w:lsdException w:name="annotation subject" w:semiHidden="1" w:unhideWhenUsed="1"/>
     <w:lsdException w:name="No List" w:semiHidden="1" w:unhideWhenUsed="1"/>
     <w:lsdException w:name="Outline List 1" w:semiHidden="1" w:unhideWhenUsed="1"/>
@@ -4578,11 +4698,11 @@
     <w:lsdException w:name="Table Professional" w:semiHidden="1" w:unhideWhenUsed="1"/>
     <w:lsdException w:name="Table Subtle 1" w:semiHidden="1" w:unhideWhenUsed="1"/>
     <w:lsdException w:name="Table Subtle 2" w:semiHidden="1" w:unhideWhenUsed="1"/>
-    <w:lsdException w:name="Table Web 1" w:semiHidden="1" w:unhideWhenUsed="1"/>
     <w:lsdException w:name="Table Web 2" w:semiHidden="1" w:unhideWhenUsed="1"/>
     <w:lsdException w:name="Table Web 3" w:semiHidden="1" w:unhideWhenUsed="1"/>
     <w:lsdException w:name="Balloon Text" w:semiHidden="1" w:unhideWhenUsed="1"/>
     <w:lsdException w:name="Table Theme" w:semiHidden="1" w:unhideWhenUsed="1"/>
+    <w:lsdException w:name="Placeholder Text" w:semiHidden="1"/>
     <w:lsdException w:name="Light Shading"/>
     <w:lsdException w:name="Light List"/>
     <w:lsdException w:name="Light Grid"/>
@@ -4600,9 +4720,6 @@
     <w:lsdException w:name="Light Shading Accent 1"/>
     <w:lsdException w:name="Light List Accent 1"/>
     <w:lsdException w:name="Light Grid Accent 1"/>
-    <w:lsdException w:name="Medium Shading 1 Accent 1"/>
-    <w:lsdException w:name="Medium Shading 2 Accent 1"/>
-    <w:lsdException w:name="Medium List 1 Accent 1"/>
     <w:lsdException w:name="Revision" w:semiHidden="1"/>
     <w:lsdException w:name="List Paragraph" w:uiPriority="34" w:qFormat="1"/>
     <w:lsdException w:name="Medium List 2 Accent 1"/>
@@ -4680,9 +4797,6 @@
     <w:lsdException w:name="Medium Grid 2 Accent 6"/>
     <w:lsdException w:name="Medium Grid 3 Accent 6"/>
     <w:lsdException w:name="Dark List Accent 6"/>
-    <w:lsdException w:name="Colorful Shading Accent 6"/>
-    <w:lsdException w:name="Colorful List Accent 6"/>
-    <w:lsdException w:name="Colorful Grid Accent 6"/>
     <w:lsdException w:name="Bibliography" w:semiHidden="1" w:unhideWhenUsed="1"/>
     <w:lsdException w:name="TOC Heading" w:semiHidden="1" w:uiPriority="39" w:unhideWhenUsed="1"/>
     <w:lsdException w:name="Plain Table 1" w:uiPriority="41"/>
@@ -4789,6 +4903,9 @@
     <w:lsdException w:name="List Table 5 Dark Accent 6" w:uiPriority="50"/>
     <w:lsdException w:name="List Table 6 Colorful Accent 6" w:uiPriority="51"/>
     <w:lsdException w:name="List Table 7 Colorful Accent 6" w:uiPriority="52"/>
+    <w:lsdException w:name="Mention" w:semiHidden="1" w:uiPriority="99" w:unhideWhenUsed="1"/>
+    <w:lsdException w:name="Smart Hyperlink" w:semiHidden="1" w:uiPriority="99" w:unhideWhenUsed="1"/>
+    <w:lsdException w:name="Hashtag" w:semiHidden="1" w:uiPriority="99" w:unhideWhenUsed="1"/>
   </w:latentStyles>
   <w:style w:type="paragraph" w:default="1" w:styleId="Normal">
     <w:name w:val="Normal"/>
@@ -5970,14 +6087,87 @@
 
 <file path=customXml/item1.xml><?xml version="1.0" encoding="utf-8"?>
 <?mso-contentType ?>
-<FormTemplates xmlns="http://schemas.microsoft.com/sharepoint/v3/contenttype/forms">
-  <Display>DocumentLibraryForm</Display>
-  <Edit>DocumentLibraryForm</Edit>
-  <New>DocumentLibraryForm</New>
-</FormTemplates>
+<spe:Receivers xmlns:spe="http://schemas.microsoft.com/sharepoint/events">
+  <Receiver>
+    <Name>Document ID Generator</Name>
+    <Synchronization>Synchronous</Synchronization>
+    <Type>10001</Type>
+    <SequenceNumber>1000</SequenceNumber>
+    <Url/>
+    <Assembly>Microsoft.Office.DocumentManagement, Version=15.0.0.0, Culture=neutral, PublicKeyToken=71e9bce111e9429c</Assembly>
+    <Class>Microsoft.Office.DocumentManagement.Internal.DocIdHandler</Class>
+    <Data/>
+    <Filter/>
+  </Receiver>
+  <Receiver>
+    <Name>Document ID Generator</Name>
+    <Synchronization>Synchronous</Synchronization>
+    <Type>10002</Type>
+    <SequenceNumber>1001</SequenceNumber>
+    <Url/>
+    <Assembly>Microsoft.Office.DocumentManagement, Version=15.0.0.0, Culture=neutral, PublicKeyToken=71e9bce111e9429c</Assembly>
+    <Class>Microsoft.Office.DocumentManagement.Internal.DocIdHandler</Class>
+    <Data/>
+    <Filter/>
+  </Receiver>
+  <Receiver>
+    <Name>Document ID Generator</Name>
+    <Synchronization>Synchronous</Synchronization>
+    <Type>10004</Type>
+    <SequenceNumber>1002</SequenceNumber>
+    <Url/>
+    <Assembly>Microsoft.Office.DocumentManagement, Version=15.0.0.0, Culture=neutral, PublicKeyToken=71e9bce111e9429c</Assembly>
+    <Class>Microsoft.Office.DocumentManagement.Internal.DocIdHandler</Class>
+    <Data/>
+    <Filter/>
+  </Receiver>
+  <Receiver>
+    <Name>Document ID Generator</Name>
+    <Synchronization>Synchronous</Synchronization>
+    <Type>10006</Type>
+    <SequenceNumber>1003</SequenceNumber>
+    <Url/>
+    <Assembly>Microsoft.Office.DocumentManagement, Version=15.0.0.0, Culture=neutral, PublicKeyToken=71e9bce111e9429c</Assembly>
+    <Class>Microsoft.Office.DocumentManagement.Internal.DocIdHandler</Class>
+    <Data/>
+    <Filter/>
+  </Receiver>
+</spe:Receivers>
 </file>
 
 <file path=customXml/item2.xml><?xml version="1.0" encoding="utf-8"?>
+<p:properties xmlns:p="http://schemas.microsoft.com/office/2006/metadata/properties" xmlns:xsi="http://www.w3.org/2001/XMLSchema-instance" xmlns:pc="http://schemas.microsoft.com/office/infopath/2007/PartnerControls">
+  <documentManagement>
+    <TaxCatchAll xmlns="3fc955bb-b2dd-4d18-b77f-d4dde9d46ec4"/>
+    <Target_x0020_Audience xmlns="2eb8cb8a-05df-4071-b76a-9371b09f6ba1">
+      <Value>Architect</Value>
+      <Value>Developer</Value>
+    </Target_x0020_Audience>
+    <IconOverlay xmlns="http://schemas.microsoft.com/sharepoint/v4" xsi:nil="true"/>
+    <TaxKeywordTaxHTField xmlns="3fc955bb-b2dd-4d18-b77f-d4dde9d46ec4">
+      <Terms xmlns="http://schemas.microsoft.com/office/infopath/2007/PartnerControls"/>
+    </TaxKeywordTaxHTField>
+    <DocumentSetDescription xmlns="http://schemas.microsoft.com/sharepoint/v3">Two day training, introducing the concepts of .Net engineering in an Agile environment</DocumentSetDescription>
+    <Next_x0020_session_x0020_planned xmlns="2eb8cb8a-05df-4071-b76a-9371b09f6ba1" xsi:nil="true"/>
+    <Trainers xmlns="2eb8cb8a-05df-4071-b76a-9371b09f6ba1">
+      <UserInfo>
+        <DisplayName/>
+        <AccountId xsi:nil="true"/>
+        <AccountType/>
+      </UserInfo>
+    </Trainers>
+    <Extern_x0020__x003f_ xmlns="2eb8cb8a-05df-4071-b76a-9371b09f6ba1">false</Extern_x0020__x003f_>
+    <_dlc_DocId xmlns="3fc955bb-b2dd-4d18-b77f-d4dde9d46ec4">A44YKW4Q7KSV-14-172</_dlc_DocId>
+    <_dlc_DocIdUrl xmlns="3fc955bb-b2dd-4d18-b77f-d4dde9d46ec4">
+      <Url>https://portal.cegeka.com/kn/root/ContinuousLearning/_layouts/15/DocIdRedir.aspx?ID=A44YKW4Q7KSV-14-172</Url>
+      <Description>A44YKW4Q7KSV-14-172</Description>
+    </_dlc_DocIdUrl>
+    <Category xmlns="2eb8cb8a-05df-4071-b76a-9371b09f6ba1"/>
+  </documentManagement>
+</p:properties>
+</file>
+
+<file path=customXml/item3.xml><?xml version="1.0" encoding="utf-8"?>
 <ct:contentTypeSchema xmlns:ct="http://schemas.microsoft.com/office/2006/metadata/contentType" xmlns:ma="http://schemas.microsoft.com/office/2006/metadata/properties/metaAttributes" ct:_="" ma:_="" ma:contentTypeName="Document" ma:contentTypeID="0x01010048A7808514E0554099118EF7248D2E8B" ma:contentTypeVersion="7" ma:contentTypeDescription="Create a new document." ma:contentTypeScope="" ma:versionID="1257b7b1c9edf5e1569a391e1eb10071">
   <xsd:schema xmlns:xsd="http://www.w3.org/2001/XMLSchema" xmlns:xs="http://www.w3.org/2001/XMLSchema" xmlns:p="http://schemas.microsoft.com/office/2006/metadata/properties" xmlns:ns1="http://schemas.microsoft.com/sharepoint/v3" xmlns:ns2="http://schemas.microsoft.com/sharepoint/v4" xmlns:ns3="3fc955bb-b2dd-4d18-b77f-d4dde9d46ec4" xmlns:ns4="2eb8cb8a-05df-4071-b76a-9371b09f6ba1" targetNamespace="http://schemas.microsoft.com/office/2006/metadata/properties" ma:root="true" ma:fieldsID="63db56bbc50e331ac3523ac7577ade5c" ns1:_="" ns2:_="" ns3:_="" ns4:_="">
     <xsd:import namespace="http://schemas.microsoft.com/sharepoint/v3"/>
@@ -6261,86 +6451,13 @@
 </ct:contentTypeSchema>
 </file>
 
-<file path=customXml/item3.xml><?xml version="1.0" encoding="utf-8"?>
-<p:properties xmlns:p="http://schemas.microsoft.com/office/2006/metadata/properties" xmlns:xsi="http://www.w3.org/2001/XMLSchema-instance" xmlns:pc="http://schemas.microsoft.com/office/infopath/2007/PartnerControls">
-  <documentManagement>
-    <TaxCatchAll xmlns="3fc955bb-b2dd-4d18-b77f-d4dde9d46ec4"/>
-    <Target_x0020_Audience xmlns="2eb8cb8a-05df-4071-b76a-9371b09f6ba1">
-      <Value>Architect</Value>
-      <Value>Developer</Value>
-    </Target_x0020_Audience>
-    <IconOverlay xmlns="http://schemas.microsoft.com/sharepoint/v4" xsi:nil="true"/>
-    <TaxKeywordTaxHTField xmlns="3fc955bb-b2dd-4d18-b77f-d4dde9d46ec4">
-      <Terms xmlns="http://schemas.microsoft.com/office/infopath/2007/PartnerControls"/>
-    </TaxKeywordTaxHTField>
-    <DocumentSetDescription xmlns="http://schemas.microsoft.com/sharepoint/v3">Two day training, introducing the concepts of .Net engineering in an Agile environment</DocumentSetDescription>
-    <Next_x0020_session_x0020_planned xmlns="2eb8cb8a-05df-4071-b76a-9371b09f6ba1" xsi:nil="true"/>
-    <Trainers xmlns="2eb8cb8a-05df-4071-b76a-9371b09f6ba1">
-      <UserInfo>
-        <DisplayName/>
-        <AccountId xsi:nil="true"/>
-        <AccountType/>
-      </UserInfo>
-    </Trainers>
-    <Extern_x0020__x003f_ xmlns="2eb8cb8a-05df-4071-b76a-9371b09f6ba1">false</Extern_x0020__x003f_>
-    <_dlc_DocId xmlns="3fc955bb-b2dd-4d18-b77f-d4dde9d46ec4">A44YKW4Q7KSV-14-172</_dlc_DocId>
-    <_dlc_DocIdUrl xmlns="3fc955bb-b2dd-4d18-b77f-d4dde9d46ec4">
-      <Url>https://portal.cegeka.com/kn/root/ContinuousLearning/_layouts/15/DocIdRedir.aspx?ID=A44YKW4Q7KSV-14-172</Url>
-      <Description>A44YKW4Q7KSV-14-172</Description>
-    </_dlc_DocIdUrl>
-    <Category xmlns="2eb8cb8a-05df-4071-b76a-9371b09f6ba1"/>
-  </documentManagement>
-</p:properties>
-</file>
-
 <file path=customXml/item4.xml><?xml version="1.0" encoding="utf-8"?>
 <?mso-contentType ?>
-<spe:Receivers xmlns:spe="http://schemas.microsoft.com/sharepoint/events">
-  <Receiver>
-    <Name>Document ID Generator</Name>
-    <Synchronization>Synchronous</Synchronization>
-    <Type>10001</Type>
-    <SequenceNumber>1000</SequenceNumber>
-    <Url/>
-    <Assembly>Microsoft.Office.DocumentManagement, Version=15.0.0.0, Culture=neutral, PublicKeyToken=71e9bce111e9429c</Assembly>
-    <Class>Microsoft.Office.DocumentManagement.Internal.DocIdHandler</Class>
-    <Data/>
-    <Filter/>
-  </Receiver>
-  <Receiver>
-    <Name>Document ID Generator</Name>
-    <Synchronization>Synchronous</Synchronization>
-    <Type>10002</Type>
-    <SequenceNumber>1001</SequenceNumber>
-    <Url/>
-    <Assembly>Microsoft.Office.DocumentManagement, Version=15.0.0.0, Culture=neutral, PublicKeyToken=71e9bce111e9429c</Assembly>
-    <Class>Microsoft.Office.DocumentManagement.Internal.DocIdHandler</Class>
-    <Data/>
-    <Filter/>
-  </Receiver>
-  <Receiver>
-    <Name>Document ID Generator</Name>
-    <Synchronization>Synchronous</Synchronization>
-    <Type>10004</Type>
-    <SequenceNumber>1002</SequenceNumber>
-    <Url/>
-    <Assembly>Microsoft.Office.DocumentManagement, Version=15.0.0.0, Culture=neutral, PublicKeyToken=71e9bce111e9429c</Assembly>
-    <Class>Microsoft.Office.DocumentManagement.Internal.DocIdHandler</Class>
-    <Data/>
-    <Filter/>
-  </Receiver>
-  <Receiver>
-    <Name>Document ID Generator</Name>
-    <Synchronization>Synchronous</Synchronization>
-    <Type>10006</Type>
-    <SequenceNumber>1003</SequenceNumber>
-    <Url/>
-    <Assembly>Microsoft.Office.DocumentManagement, Version=15.0.0.0, Culture=neutral, PublicKeyToken=71e9bce111e9429c</Assembly>
-    <Class>Microsoft.Office.DocumentManagement.Internal.DocIdHandler</Class>
-    <Data/>
-    <Filter/>
-  </Receiver>
-</spe:Receivers>
+<FormTemplates xmlns="http://schemas.microsoft.com/sharepoint/v3/contenttype/forms">
+  <Display>DocumentLibraryForm</Display>
+  <Edit>DocumentLibraryForm</Edit>
+  <New>DocumentLibraryForm</New>
+</FormTemplates>
 </file>
 
 <file path=customXml/item5.xml><?xml version="1.0" encoding="utf-8"?>
@@ -6348,14 +6465,27 @@
 </file>
 
 <file path=customXml/itemProps1.xml><?xml version="1.0" encoding="utf-8"?>
-<ds:datastoreItem xmlns:ds="http://schemas.openxmlformats.org/officeDocument/2006/customXml" ds:itemID="{084EB2CE-646D-457E-A5BD-DED35D921401}">
+<ds:datastoreItem xmlns:ds="http://schemas.openxmlformats.org/officeDocument/2006/customXml" ds:itemID="{FA89FC19-F946-40F0-99FE-801A354DDAF3}">
   <ds:schemaRefs>
-    <ds:schemaRef ds:uri="http://schemas.microsoft.com/sharepoint/v3/contenttype/forms"/>
+    <ds:schemaRef ds:uri="http://schemas.microsoft.com/sharepoint/events"/>
   </ds:schemaRefs>
 </ds:datastoreItem>
 </file>
 
 <file path=customXml/itemProps2.xml><?xml version="1.0" encoding="utf-8"?>
+<ds:datastoreItem xmlns:ds="http://schemas.openxmlformats.org/officeDocument/2006/customXml" ds:itemID="{BF3B8005-4201-4E78-88F1-C4F3E2B55526}">
+  <ds:schemaRefs>
+    <ds:schemaRef ds:uri="http://schemas.microsoft.com/office/2006/metadata/properties"/>
+    <ds:schemaRef ds:uri="http://schemas.microsoft.com/office/infopath/2007/PartnerControls"/>
+    <ds:schemaRef ds:uri="3fc955bb-b2dd-4d18-b77f-d4dde9d46ec4"/>
+    <ds:schemaRef ds:uri="2eb8cb8a-05df-4071-b76a-9371b09f6ba1"/>
+    <ds:schemaRef ds:uri="http://schemas.microsoft.com/sharepoint/v4"/>
+    <ds:schemaRef ds:uri="http://schemas.microsoft.com/sharepoint/v3"/>
+  </ds:schemaRefs>
+</ds:datastoreItem>
+</file>
+
+<file path=customXml/itemProps3.xml><?xml version="1.0" encoding="utf-8"?>
 <ds:datastoreItem xmlns:ds="http://schemas.openxmlformats.org/officeDocument/2006/customXml" ds:itemID="{A470256B-FB84-4E1F-9A49-E3AD688261DD}">
   <ds:schemaRefs>
     <ds:schemaRef ds:uri="http://schemas.microsoft.com/office/2006/metadata/contentType"/>
@@ -6376,29 +6506,16 @@
 </ds:datastoreItem>
 </file>
 
-<file path=customXml/itemProps3.xml><?xml version="1.0" encoding="utf-8"?>
-<ds:datastoreItem xmlns:ds="http://schemas.openxmlformats.org/officeDocument/2006/customXml" ds:itemID="{BF3B8005-4201-4E78-88F1-C4F3E2B55526}">
+<file path=customXml/itemProps4.xml><?xml version="1.0" encoding="utf-8"?>
+<ds:datastoreItem xmlns:ds="http://schemas.openxmlformats.org/officeDocument/2006/customXml" ds:itemID="{084EB2CE-646D-457E-A5BD-DED35D921401}">
   <ds:schemaRefs>
-    <ds:schemaRef ds:uri="http://schemas.microsoft.com/office/2006/metadata/properties"/>
-    <ds:schemaRef ds:uri="http://schemas.microsoft.com/office/infopath/2007/PartnerControls"/>
-    <ds:schemaRef ds:uri="3fc955bb-b2dd-4d18-b77f-d4dde9d46ec4"/>
-    <ds:schemaRef ds:uri="2eb8cb8a-05df-4071-b76a-9371b09f6ba1"/>
-    <ds:schemaRef ds:uri="http://schemas.microsoft.com/sharepoint/v4"/>
-    <ds:schemaRef ds:uri="http://schemas.microsoft.com/sharepoint/v3"/>
-  </ds:schemaRefs>
-</ds:datastoreItem>
-</file>
-
-<file path=customXml/itemProps4.xml><?xml version="1.0" encoding="utf-8"?>
-<ds:datastoreItem xmlns:ds="http://schemas.openxmlformats.org/officeDocument/2006/customXml" ds:itemID="{FA89FC19-F946-40F0-99FE-801A354DDAF3}">
-  <ds:schemaRefs>
-    <ds:schemaRef ds:uri="http://schemas.microsoft.com/sharepoint/events"/>
+    <ds:schemaRef ds:uri="http://schemas.microsoft.com/sharepoint/v3/contenttype/forms"/>
   </ds:schemaRefs>
 </ds:datastoreItem>
 </file>
 
 <file path=customXml/itemProps5.xml><?xml version="1.0" encoding="utf-8"?>
-<ds:datastoreItem xmlns:ds="http://schemas.openxmlformats.org/officeDocument/2006/customXml" ds:itemID="{B36FF20B-2D1C-4391-B871-EDAAB5831D11}">
+<ds:datastoreItem xmlns:ds="http://schemas.openxmlformats.org/officeDocument/2006/customXml" ds:itemID="{99ACB4A1-20AF-4DD9-91FC-9864382F713F}">
   <ds:schemaRefs>
     <ds:schemaRef ds:uri="http://schemas.openxmlformats.org/officeDocument/2006/bibliography"/>
   </ds:schemaRefs>

</xml_diff>